<commit_message>
Gruplar eklendi ve repo adresi kapağa kondu.
</commit_message>
<xml_diff>
--- a/Berber_Yonetim_Sistemi_Raporu.docx
+++ b/Berber_Yonetim_Sistemi_Raporu.docx
@@ -299,8 +299,8 @@
                                   <w:rPr>
                                     <w:caps/>
                                     <w:color w:val="262626" w:themeColor="text1" w:themeTint="D9"/>
-                                    <w:sz w:val="28"/>
-                                    <w:szCs w:val="28"/>
+                                    <w:sz w:val="26"/>
+                                    <w:szCs w:val="26"/>
                                     <w:lang w:val="tr-TR"/>
                                   </w:rPr>
                                   <w:alias w:val="Yazar"/>
@@ -317,8 +317,8 @@
                                       <w:rPr>
                                         <w:caps/>
                                         <w:color w:val="262626" w:themeColor="text1" w:themeTint="D9"/>
-                                        <w:sz w:val="28"/>
-                                        <w:szCs w:val="28"/>
+                                        <w:sz w:val="26"/>
+                                        <w:szCs w:val="26"/>
                                         <w:lang w:val="tr-TR"/>
                                       </w:rPr>
                                     </w:pPr>
@@ -326,71 +326,83 @@
                                       <w:rPr>
                                         <w:caps/>
                                         <w:color w:val="262626" w:themeColor="text1" w:themeTint="D9"/>
-                                        <w:sz w:val="28"/>
-                                        <w:szCs w:val="28"/>
+                                        <w:sz w:val="26"/>
+                                        <w:szCs w:val="26"/>
                                         <w:lang w:val="tr-TR"/>
                                       </w:rPr>
-                                      <w:t xml:space="preserve">Ozan Malcı </w:t>
+                                      <w:t xml:space="preserve">Ozan </w:t>
+                                    </w:r>
+                                    <w:proofErr w:type="gramStart"/>
+                                    <w:r>
+                                      <w:rPr>
+                                        <w:caps/>
+                                        <w:color w:val="262626" w:themeColor="text1" w:themeTint="D9"/>
+                                        <w:sz w:val="26"/>
+                                        <w:szCs w:val="26"/>
+                                        <w:lang w:val="tr-TR"/>
+                                      </w:rPr>
+                                      <w:t>MALCI -</w:t>
+                                    </w:r>
+                                    <w:proofErr w:type="gramEnd"/>
+                                    <w:r>
+                                      <w:rPr>
+                                        <w:caps/>
+                                        <w:color w:val="262626" w:themeColor="text1" w:themeTint="D9"/>
+                                        <w:sz w:val="26"/>
+                                        <w:szCs w:val="26"/>
+                                        <w:lang w:val="tr-TR"/>
+                                      </w:rPr>
+                                      <w:t xml:space="preserve"> B211210039</w:t>
                                     </w:r>
                                     <w:r>
                                       <w:rPr>
                                         <w:caps/>
                                         <w:color w:val="262626" w:themeColor="text1" w:themeTint="D9"/>
-                                        <w:sz w:val="28"/>
-                                        <w:szCs w:val="28"/>
+                                        <w:sz w:val="26"/>
+                                        <w:szCs w:val="26"/>
                                         <w:lang w:val="tr-TR"/>
                                       </w:rPr>
-                                      <w:t>-</w:t>
+                                      <w:t xml:space="preserve"> (1C)</w:t>
                                     </w:r>
                                     <w:r>
                                       <w:rPr>
                                         <w:caps/>
                                         <w:color w:val="262626" w:themeColor="text1" w:themeTint="D9"/>
-                                        <w:sz w:val="28"/>
-                                        <w:szCs w:val="28"/>
+                                        <w:sz w:val="26"/>
+                                        <w:szCs w:val="26"/>
                                         <w:lang w:val="tr-TR"/>
                                       </w:rPr>
-                                      <w:t xml:space="preserve"> B211210039 / YİĞİT TALHA </w:t>
+                                      <w:t xml:space="preserve"> / YİĞİT TALHA </w:t>
                                     </w:r>
                                     <w:r>
                                       <w:rPr>
                                         <w:caps/>
                                         <w:color w:val="262626" w:themeColor="text1" w:themeTint="D9"/>
-                                        <w:sz w:val="28"/>
-                                        <w:szCs w:val="28"/>
+                                        <w:sz w:val="26"/>
+                                        <w:szCs w:val="26"/>
                                         <w:lang w:val="tr-TR"/>
                                       </w:rPr>
-                                      <w:t>ADAGÜLÜ</w:t>
+                                      <w:t>ADAGÜLÜ -</w:t>
                                     </w:r>
                                     <w:r>
                                       <w:rPr>
                                         <w:caps/>
                                         <w:color w:val="262626" w:themeColor="text1" w:themeTint="D9"/>
-                                        <w:sz w:val="28"/>
-                                        <w:szCs w:val="28"/>
+                                        <w:sz w:val="26"/>
+                                        <w:szCs w:val="26"/>
                                         <w:lang w:val="tr-TR"/>
                                       </w:rPr>
-                                      <w:t xml:space="preserve"> </w:t>
+                                      <w:t xml:space="preserve"> G221210093</w:t>
                                     </w:r>
                                     <w:r>
                                       <w:rPr>
                                         <w:caps/>
                                         <w:color w:val="262626" w:themeColor="text1" w:themeTint="D9"/>
-                                        <w:sz w:val="28"/>
-                                        <w:szCs w:val="28"/>
+                                        <w:sz w:val="26"/>
+                                        <w:szCs w:val="26"/>
                                         <w:lang w:val="tr-TR"/>
                                       </w:rPr>
-                                      <w:t>-</w:t>
-                                    </w:r>
-                                    <w:r>
-                                      <w:rPr>
-                                        <w:caps/>
-                                        <w:color w:val="262626" w:themeColor="text1" w:themeTint="D9"/>
-                                        <w:sz w:val="28"/>
-                                        <w:szCs w:val="28"/>
-                                        <w:lang w:val="tr-TR"/>
-                                      </w:rPr>
-                                      <w:t xml:space="preserve"> G221210093</w:t>
+                                      <w:t xml:space="preserve"> (1C)</w:t>
                                     </w:r>
                                   </w:p>
                                 </w:sdtContent>
@@ -453,14 +465,13 @@
                                   <w:sdtPr>
                                     <w:rPr>
                                       <w:color w:val="262626" w:themeColor="text1" w:themeTint="D9"/>
-                                      <w:sz w:val="20"/>
-                                      <w:szCs w:val="20"/>
+                                      <w:sz w:val="26"/>
+                                      <w:szCs w:val="26"/>
                                       <w:lang w:val="tr-TR"/>
                                     </w:rPr>
                                     <w:alias w:val="Adres"/>
                                     <w:tag w:val=""/>
                                     <w:id w:val="171227497"/>
-                                    <w:showingPlcHdr/>
                                     <w:dataBinding w:prefixMappings="xmlns:ns0='http://schemas.microsoft.com/office/2006/coverPageProps' " w:xpath="/ns0:CoverPageProperties[1]/ns0:CompanyAddress[1]" w:storeItemID="{55AF091B-3C7A-41E3-B477-F2FDAA23CFDA}"/>
                                     <w:text/>
                                   </w:sdtPr>
@@ -468,11 +479,11 @@
                                     <w:r>
                                       <w:rPr>
                                         <w:color w:val="262626" w:themeColor="text1" w:themeTint="D9"/>
-                                        <w:sz w:val="20"/>
-                                        <w:szCs w:val="20"/>
+                                        <w:sz w:val="26"/>
+                                        <w:szCs w:val="26"/>
                                         <w:lang w:val="tr-TR"/>
                                       </w:rPr>
-                                      <w:t xml:space="preserve">     </w:t>
+                                      <w:t>https://github.com/ozan2003/Web_Odev</w:t>
                                     </w:r>
                                   </w:sdtContent>
                                 </w:sdt>
@@ -516,8 +527,8 @@
                             <w:rPr>
                               <w:caps/>
                               <w:color w:val="262626" w:themeColor="text1" w:themeTint="D9"/>
-                              <w:sz w:val="28"/>
-                              <w:szCs w:val="28"/>
+                              <w:sz w:val="26"/>
+                              <w:szCs w:val="26"/>
                               <w:lang w:val="tr-TR"/>
                             </w:rPr>
                             <w:alias w:val="Yazar"/>
@@ -534,8 +545,8 @@
                                 <w:rPr>
                                   <w:caps/>
                                   <w:color w:val="262626" w:themeColor="text1" w:themeTint="D9"/>
-                                  <w:sz w:val="28"/>
-                                  <w:szCs w:val="28"/>
+                                  <w:sz w:val="26"/>
+                                  <w:szCs w:val="26"/>
                                   <w:lang w:val="tr-TR"/>
                                 </w:rPr>
                               </w:pPr>
@@ -543,71 +554,83 @@
                                 <w:rPr>
                                   <w:caps/>
                                   <w:color w:val="262626" w:themeColor="text1" w:themeTint="D9"/>
-                                  <w:sz w:val="28"/>
-                                  <w:szCs w:val="28"/>
+                                  <w:sz w:val="26"/>
+                                  <w:szCs w:val="26"/>
                                   <w:lang w:val="tr-TR"/>
                                 </w:rPr>
-                                <w:t xml:space="preserve">Ozan Malcı </w:t>
+                                <w:t xml:space="preserve">Ozan </w:t>
+                              </w:r>
+                              <w:proofErr w:type="gramStart"/>
+                              <w:r>
+                                <w:rPr>
+                                  <w:caps/>
+                                  <w:color w:val="262626" w:themeColor="text1" w:themeTint="D9"/>
+                                  <w:sz w:val="26"/>
+                                  <w:szCs w:val="26"/>
+                                  <w:lang w:val="tr-TR"/>
+                                </w:rPr>
+                                <w:t>MALCI -</w:t>
+                              </w:r>
+                              <w:proofErr w:type="gramEnd"/>
+                              <w:r>
+                                <w:rPr>
+                                  <w:caps/>
+                                  <w:color w:val="262626" w:themeColor="text1" w:themeTint="D9"/>
+                                  <w:sz w:val="26"/>
+                                  <w:szCs w:val="26"/>
+                                  <w:lang w:val="tr-TR"/>
+                                </w:rPr>
+                                <w:t xml:space="preserve"> B211210039</w:t>
                               </w:r>
                               <w:r>
                                 <w:rPr>
                                   <w:caps/>
                                   <w:color w:val="262626" w:themeColor="text1" w:themeTint="D9"/>
-                                  <w:sz w:val="28"/>
-                                  <w:szCs w:val="28"/>
+                                  <w:sz w:val="26"/>
+                                  <w:szCs w:val="26"/>
                                   <w:lang w:val="tr-TR"/>
                                 </w:rPr>
-                                <w:t>-</w:t>
+                                <w:t xml:space="preserve"> (1C)</w:t>
                               </w:r>
                               <w:r>
                                 <w:rPr>
                                   <w:caps/>
                                   <w:color w:val="262626" w:themeColor="text1" w:themeTint="D9"/>
-                                  <w:sz w:val="28"/>
-                                  <w:szCs w:val="28"/>
+                                  <w:sz w:val="26"/>
+                                  <w:szCs w:val="26"/>
                                   <w:lang w:val="tr-TR"/>
                                 </w:rPr>
-                                <w:t xml:space="preserve"> B211210039 / YİĞİT TALHA </w:t>
+                                <w:t xml:space="preserve"> / YİĞİT TALHA </w:t>
                               </w:r>
                               <w:r>
                                 <w:rPr>
                                   <w:caps/>
                                   <w:color w:val="262626" w:themeColor="text1" w:themeTint="D9"/>
-                                  <w:sz w:val="28"/>
-                                  <w:szCs w:val="28"/>
+                                  <w:sz w:val="26"/>
+                                  <w:szCs w:val="26"/>
                                   <w:lang w:val="tr-TR"/>
                                 </w:rPr>
-                                <w:t>ADAGÜLÜ</w:t>
+                                <w:t>ADAGÜLÜ -</w:t>
                               </w:r>
                               <w:r>
                                 <w:rPr>
                                   <w:caps/>
                                   <w:color w:val="262626" w:themeColor="text1" w:themeTint="D9"/>
-                                  <w:sz w:val="28"/>
-                                  <w:szCs w:val="28"/>
+                                  <w:sz w:val="26"/>
+                                  <w:szCs w:val="26"/>
                                   <w:lang w:val="tr-TR"/>
                                 </w:rPr>
-                                <w:t xml:space="preserve"> </w:t>
+                                <w:t xml:space="preserve"> G221210093</w:t>
                               </w:r>
                               <w:r>
                                 <w:rPr>
                                   <w:caps/>
                                   <w:color w:val="262626" w:themeColor="text1" w:themeTint="D9"/>
-                                  <w:sz w:val="28"/>
-                                  <w:szCs w:val="28"/>
+                                  <w:sz w:val="26"/>
+                                  <w:szCs w:val="26"/>
                                   <w:lang w:val="tr-TR"/>
                                 </w:rPr>
-                                <w:t>-</w:t>
-                              </w:r>
-                              <w:r>
-                                <w:rPr>
-                                  <w:caps/>
-                                  <w:color w:val="262626" w:themeColor="text1" w:themeTint="D9"/>
-                                  <w:sz w:val="28"/>
-                                  <w:szCs w:val="28"/>
-                                  <w:lang w:val="tr-TR"/>
-                                </w:rPr>
-                                <w:t xml:space="preserve"> G221210093</w:t>
+                                <w:t xml:space="preserve"> (1C)</w:t>
                               </w:r>
                             </w:p>
                           </w:sdtContent>
@@ -670,14 +693,13 @@
                             <w:sdtPr>
                               <w:rPr>
                                 <w:color w:val="262626" w:themeColor="text1" w:themeTint="D9"/>
-                                <w:sz w:val="20"/>
-                                <w:szCs w:val="20"/>
+                                <w:sz w:val="26"/>
+                                <w:szCs w:val="26"/>
                                 <w:lang w:val="tr-TR"/>
                               </w:rPr>
                               <w:alias w:val="Adres"/>
                               <w:tag w:val=""/>
                               <w:id w:val="171227497"/>
-                              <w:showingPlcHdr/>
                               <w:dataBinding w:prefixMappings="xmlns:ns0='http://schemas.microsoft.com/office/2006/coverPageProps' " w:xpath="/ns0:CoverPageProperties[1]/ns0:CompanyAddress[1]" w:storeItemID="{55AF091B-3C7A-41E3-B477-F2FDAA23CFDA}"/>
                               <w:text/>
                             </w:sdtPr>
@@ -685,11 +707,11 @@
                               <w:r>
                                 <w:rPr>
                                   <w:color w:val="262626" w:themeColor="text1" w:themeTint="D9"/>
-                                  <w:sz w:val="20"/>
-                                  <w:szCs w:val="20"/>
+                                  <w:sz w:val="26"/>
+                                  <w:szCs w:val="26"/>
                                   <w:lang w:val="tr-TR"/>
                                 </w:rPr>
-                                <w:t xml:space="preserve">     </w:t>
+                                <w:t>https://github.com/ozan2003/Web_Odev</w:t>
                               </w:r>
                             </w:sdtContent>
                           </w:sdt>
@@ -828,7 +850,7 @@
                                 <w:sdtPr>
                                   <w:rPr>
                                     <w:smallCaps/>
-                                    <w:color w:val="1F497D" w:themeColor="text2"/>
+                                    <w:color w:val="FF0000"/>
                                     <w:sz w:val="36"/>
                                     <w:szCs w:val="36"/>
                                     <w:lang w:val="tr-TR"/>
@@ -847,7 +869,7 @@
                                       <w:jc w:val="right"/>
                                       <w:rPr>
                                         <w:smallCaps/>
-                                        <w:color w:val="1F497D" w:themeColor="text2"/>
+                                        <w:color w:val="FF0000"/>
                                         <w:sz w:val="36"/>
                                         <w:szCs w:val="36"/>
                                         <w:lang w:val="tr-TR"/>
@@ -856,7 +878,7 @@
                                     <w:r>
                                       <w:rPr>
                                         <w:smallCaps/>
-                                        <w:color w:val="1F497D" w:themeColor="text2"/>
+                                        <w:color w:val="FF0000"/>
                                         <w:sz w:val="36"/>
                                         <w:szCs w:val="36"/>
                                         <w:lang w:val="tr-TR"/>
@@ -936,7 +958,7 @@
                           <w:sdtPr>
                             <w:rPr>
                               <w:smallCaps/>
-                              <w:color w:val="1F497D" w:themeColor="text2"/>
+                              <w:color w:val="FF0000"/>
                               <w:sz w:val="36"/>
                               <w:szCs w:val="36"/>
                               <w:lang w:val="tr-TR"/>
@@ -955,7 +977,7 @@
                                 <w:jc w:val="right"/>
                                 <w:rPr>
                                   <w:smallCaps/>
-                                  <w:color w:val="1F497D" w:themeColor="text2"/>
+                                  <w:color w:val="FF0000"/>
                                   <w:sz w:val="36"/>
                                   <w:szCs w:val="36"/>
                                   <w:lang w:val="tr-TR"/>
@@ -964,7 +986,7 @@
                               <w:r>
                                 <w:rPr>
                                   <w:smallCaps/>
-                                  <w:color w:val="1F497D" w:themeColor="text2"/>
+                                  <w:color w:val="FF0000"/>
                                   <w:sz w:val="36"/>
                                   <w:szCs w:val="36"/>
                                   <w:lang w:val="tr-TR"/>
@@ -1121,7 +1143,7 @@
               </mc:Choice>
               <mc:Fallback>
                 <w:pict>
-                  <v:group w14:anchorId="411734F1" id="Grup 114" o:spid="_x0000_s1026" style="position:absolute;margin-left:0;margin-top:0;width:18pt;height:10in;z-index:251655168;mso-width-percent:29;mso-height-percent:909;mso-left-percent:45;mso-position-horizontal-relative:page;mso-position-vertical:center;mso-position-vertical-relative:page;mso-width-percent:29;mso-height-percent:909;mso-left-percent:45" coordsize="2286,91440" o:gfxdata="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">
+                  <v:group w14:anchorId="0BB5222D" id="Grup 114" o:spid="_x0000_s1026" style="position:absolute;margin-left:0;margin-top:0;width:18pt;height:10in;z-index:251655168;mso-width-percent:29;mso-height-percent:909;mso-left-percent:45;mso-position-horizontal-relative:page;mso-position-vertical:center;mso-position-vertical-relative:page;mso-width-percent:29;mso-height-percent:909;mso-left-percent:45" coordsize="2286,91440" o:gfxdata="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">
                     <v:rect id="Dikdörtgen 115" o:spid="_x0000_s1027" style="position:absolute;width:2286;height:87820;visibility:visible;mso-wrap-style:square;v-text-anchor:middle" o:gfxdata="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" fillcolor="#c0504d [3205]" stroked="f" strokeweight="2pt"/>
                     <v:rect id="Dikdörtgen 116" o:spid="_x0000_s1028" style="position:absolute;top:89154;width:2286;height:2286;visibility:visible;mso-wrap-style:square;v-text-anchor:middle" o:gfxdata="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" fillcolor="#4f81bd [3204]" stroked="f" strokeweight="2pt">
                       <o:lock v:ext="edit" aspectratio="t"/>
@@ -1169,7 +1191,15 @@
     </w:p>
     <w:p>
       <w:r>
-        <w:t>Bu proje, bir berber salonu için geliştirilmiş web tabanlı bir randevu yönetim sistemidir. ASP.NET Core MVC mimarisi kullanılarak geliştirilmiştir. Sistem, müşterilerin online randevu almasını, berber çalışanlarının randevuları yönetmesini ve admin kullanıcının tüm sistemi kontrol etmesini sağlar.</w:t>
+        <w:t xml:space="preserve">Bu proje, bir berber salonu için geliştirilmiş web tabanlı bir randevu yönetim sistemidir. ASP.NET </w:t>
+      </w:r>
+      <w:proofErr w:type="spellStart"/>
+      <w:r>
+        <w:t>Core</w:t>
+      </w:r>
+      <w:proofErr w:type="spellEnd"/>
+      <w:r>
+        <w:t xml:space="preserve"> MVC mimarisi kullanılarak geliştirilmiştir. Sistem, müşterilerin online randevu almasını, berber çalışanlarının randevuları yönetmesini ve admin kullanıcının tüm sistemi kontrol etmesini sağlar.</w:t>
       </w:r>
     </w:p>
     <w:p>
@@ -1198,7 +1228,15 @@
       </w:r>
       <w:r>
         <w:br/>
-        <w:t>- Responsive tasarım</w:t>
+        <w:t xml:space="preserve">- </w:t>
+      </w:r>
+      <w:proofErr w:type="spellStart"/>
+      <w:r>
+        <w:t>Responsive</w:t>
+      </w:r>
+      <w:proofErr w:type="spellEnd"/>
+      <w:r>
+        <w:t xml:space="preserve"> tasarım</w:t>
       </w:r>
     </w:p>
     <w:p>
@@ -1223,8 +1261,13 @@
       <w:pPr>
         <w:pStyle w:val="Heading3"/>
       </w:pPr>
-      <w:r>
-        <w:t>Kullanici Tablosu</w:t>
+      <w:proofErr w:type="spellStart"/>
+      <w:r>
+        <w:t>Kullanici</w:t>
+      </w:r>
+      <w:proofErr w:type="spellEnd"/>
+      <w:r>
+        <w:t xml:space="preserve"> Tablosu</w:t>
       </w:r>
     </w:p>
     <w:p>
@@ -1255,14 +1298,22 @@
             <o:lock v:ext="edit" aspectratio="t"/>
           </v:shapetype>
           <v:shape id="_x0000_i1025" type="#_x0000_t75" style="width:453.6pt;height:122.55pt" o:ole="">
-            <v:imagedata r:id="rId6" o:title=""/>
+            <v:imagedata r:id="rId7" o:title=""/>
           </v:shape>
-          <o:OLEObject Type="Embed" ProgID="Word.OpenDocumentText.12" ShapeID="_x0000_i1025" DrawAspect="Content" ObjectID="_1796847563" r:id="rId7"/>
+          <o:OLEObject Type="Embed" ProgID="Word.OpenDocumentText.12" ShapeID="_x0000_i1025" DrawAspect="Content" ObjectID="_1796848836" r:id="rId8"/>
         </w:object>
       </w:r>
       <w:r>
         <w:br/>
-        <w:t>- İlişkiler: Kullanıcılar randevularla one-to-many ilişkisi</w:t>
+        <w:t xml:space="preserve">- İlişkiler: Kullanıcılar randevularla </w:t>
+      </w:r>
+      <w:proofErr w:type="spellStart"/>
+      <w:r>
+        <w:t>one-to-many</w:t>
+      </w:r>
+      <w:proofErr w:type="spellEnd"/>
+      <w:r>
+        <w:t xml:space="preserve"> ilişkisi</w:t>
       </w:r>
       <w:r>
         <w:t>.</w:t>
@@ -1275,9 +1326,14 @@
       <w:pPr>
         <w:pStyle w:val="Heading3"/>
       </w:pPr>
+      <w:proofErr w:type="spellStart"/>
       <w:r>
         <w:lastRenderedPageBreak/>
-        <w:t>Calisan Tablosu</w:t>
+        <w:t>Calisan</w:t>
+      </w:r>
+      <w:proofErr w:type="spellEnd"/>
+      <w:r>
+        <w:t xml:space="preserve"> Tablosu</w:t>
       </w:r>
     </w:p>
     <w:bookmarkStart w:id="1" w:name="_MON_1796846598"/>
@@ -1286,9 +1342,9 @@
       <w:r>
         <w:object w:dxaOrig="9072" w:dyaOrig="2479" w14:anchorId="5EB7590D">
           <v:shape id="_x0000_i1026" type="#_x0000_t75" style="width:453.6pt;height:123.95pt" o:ole="">
-            <v:imagedata r:id="rId8" o:title=""/>
+            <v:imagedata r:id="rId9" o:title=""/>
           </v:shape>
-          <o:OLEObject Type="Embed" ProgID="Word.OpenDocumentText.12" ShapeID="_x0000_i1026" DrawAspect="Content" ObjectID="_1796847564" r:id="rId9"/>
+          <o:OLEObject Type="Embed" ProgID="Word.OpenDocumentText.12" ShapeID="_x0000_i1026" DrawAspect="Content" ObjectID="_1796848837" r:id="rId10"/>
         </w:object>
       </w:r>
       <w:r>
@@ -1296,7 +1352,15 @@
       </w:r>
       <w:r>
         <w:br/>
-        <w:t>- İlişkiler: Çalışanlar randevularla one-to-many ilişkisi</w:t>
+        <w:t xml:space="preserve">- İlişkiler: Çalışanlar randevularla </w:t>
+      </w:r>
+      <w:proofErr w:type="spellStart"/>
+      <w:r>
+        <w:t>one-to-many</w:t>
+      </w:r>
+      <w:proofErr w:type="spellEnd"/>
+      <w:r>
+        <w:t xml:space="preserve"> ilişkisi</w:t>
       </w:r>
       <w:r>
         <w:t>.</w:t>
@@ -1319,9 +1383,9 @@
       <w:r>
         <w:object w:dxaOrig="9072" w:dyaOrig="3058" w14:anchorId="7CA1F1F7">
           <v:shape id="_x0000_i1027" type="#_x0000_t75" style="width:453.6pt;height:152.9pt" o:ole="">
-            <v:imagedata r:id="rId10" o:title=""/>
+            <v:imagedata r:id="rId11" o:title=""/>
           </v:shape>
-          <o:OLEObject Type="Embed" ProgID="Word.OpenDocumentText.12" ShapeID="_x0000_i1027" DrawAspect="Content" ObjectID="_1796847565" r:id="rId11"/>
+          <o:OLEObject Type="Embed" ProgID="Word.OpenDocumentText.12" ShapeID="_x0000_i1027" DrawAspect="Content" ObjectID="_1796848838" r:id="rId12"/>
         </w:object>
       </w:r>
       <w:r>
@@ -1329,7 +1393,23 @@
       </w:r>
       <w:r>
         <w:br/>
-        <w:t>- İlişkiler: Çalışanla many-to-one ilişkisi, Kullanıcıyla many-to-one ilişkisi</w:t>
+        <w:t xml:space="preserve">- İlişkiler: Çalışanla </w:t>
+      </w:r>
+      <w:proofErr w:type="spellStart"/>
+      <w:r>
+        <w:t>many-to-one</w:t>
+      </w:r>
+      <w:proofErr w:type="spellEnd"/>
+      <w:r>
+        <w:t xml:space="preserve"> ilişkisi, Kullanıcıyla </w:t>
+      </w:r>
+      <w:proofErr w:type="spellStart"/>
+      <w:r>
+        <w:t>many-to-one</w:t>
+      </w:r>
+      <w:proofErr w:type="spellEnd"/>
+      <w:r>
+        <w:t xml:space="preserve"> ilişkisi</w:t>
       </w:r>
       <w:r>
         <w:t>.</w:t>
@@ -1343,7 +1423,15 @@
         <w:pStyle w:val="Heading3"/>
       </w:pPr>
       <w:r>
-        <w:t>2.1 Veritabanı İlişkileri</w:t>
+        <w:t xml:space="preserve">2.1 </w:t>
+      </w:r>
+      <w:proofErr w:type="spellStart"/>
+      <w:r>
+        <w:t>Veritabanı</w:t>
+      </w:r>
+      <w:proofErr w:type="spellEnd"/>
+      <w:r>
+        <w:t xml:space="preserve"> İlişkileri</w:t>
       </w:r>
     </w:p>
     <w:p>
@@ -1355,9 +1443,9 @@
       <w:r>
         <w:object w:dxaOrig="9072" w:dyaOrig="1319" w14:anchorId="050F15B6">
           <v:shape id="_x0000_i1028" type="#_x0000_t75" style="width:453.6pt;height:65.95pt" o:ole="">
-            <v:imagedata r:id="rId12" o:title=""/>
+            <v:imagedata r:id="rId13" o:title=""/>
           </v:shape>
-          <o:OLEObject Type="Embed" ProgID="Word.OpenDocumentText.12" ShapeID="_x0000_i1028" DrawAspect="Content" ObjectID="_1796847566" r:id="rId13"/>
+          <o:OLEObject Type="Embed" ProgID="Word.OpenDocumentText.12" ShapeID="_x0000_i1028" DrawAspect="Content" ObjectID="_1796848839" r:id="rId14"/>
         </w:object>
       </w:r>
       <w:r>
@@ -1460,12 +1548,28 @@
         <w:pStyle w:val="Heading3"/>
       </w:pPr>
       <w:r>
-        <w:t>3.5 Yapay Zeka Entegrasyonu</w:t>
+        <w:t xml:space="preserve">3.5 Yapay </w:t>
+      </w:r>
+      <w:proofErr w:type="gramStart"/>
+      <w:r>
+        <w:t>Zeka</w:t>
+      </w:r>
+      <w:proofErr w:type="gramEnd"/>
+      <w:r>
+        <w:t xml:space="preserve"> Entegrasyonu</w:t>
       </w:r>
     </w:p>
     <w:p>
       <w:r>
-        <w:t>- Kullanıcılar fotoğraf yükleyerek yapay zeka ile saç modeli veya renk önerileri alabilir.</w:t>
+        <w:t xml:space="preserve">- Kullanıcılar fotoğraf yükleyerek yapay </w:t>
+      </w:r>
+      <w:proofErr w:type="gramStart"/>
+      <w:r>
+        <w:t>zeka</w:t>
+      </w:r>
+      <w:proofErr w:type="gramEnd"/>
+      <w:r>
+        <w:t xml:space="preserve"> ile saç modeli veya renk önerileri alabilir.</w:t>
       </w:r>
     </w:p>
     <w:p>
@@ -1507,7 +1611,7 @@
                     <pic:cNvPicPr/>
                   </pic:nvPicPr>
                   <pic:blipFill>
-                    <a:blip r:embed="rId14"/>
+                    <a:blip r:embed="rId15"/>
                     <a:stretch>
                       <a:fillRect/>
                     </a:stretch>
@@ -1554,7 +1658,7 @@
                     <pic:cNvPicPr/>
                   </pic:nvPicPr>
                   <pic:blipFill>
-                    <a:blip r:embed="rId15"/>
+                    <a:blip r:embed="rId16"/>
                     <a:stretch>
                       <a:fillRect/>
                     </a:stretch>
@@ -1600,7 +1704,7 @@
                     <pic:cNvPicPr/>
                   </pic:nvPicPr>
                   <pic:blipFill>
-                    <a:blip r:embed="rId16"/>
+                    <a:blip r:embed="rId17"/>
                     <a:stretch>
                       <a:fillRect/>
                     </a:stretch>
@@ -1647,7 +1751,7 @@
                     <pic:cNvPicPr/>
                   </pic:nvPicPr>
                   <pic:blipFill>
-                    <a:blip r:embed="rId17"/>
+                    <a:blip r:embed="rId18"/>
                     <a:stretch>
                       <a:fillRect/>
                     </a:stretch>
@@ -1698,7 +1802,7 @@
                     <pic:cNvPicPr/>
                   </pic:nvPicPr>
                   <pic:blipFill>
-                    <a:blip r:embed="rId18"/>
+                    <a:blip r:embed="rId19"/>
                     <a:stretch>
                       <a:fillRect/>
                     </a:stretch>
@@ -1746,7 +1850,7 @@
                     <pic:cNvPicPr/>
                   </pic:nvPicPr>
                   <pic:blipFill>
-                    <a:blip r:embed="rId19"/>
+                    <a:blip r:embed="rId20"/>
                     <a:stretch>
                       <a:fillRect/>
                     </a:stretch>
@@ -1793,7 +1897,7 @@
                     <pic:cNvPicPr/>
                   </pic:nvPicPr>
                   <pic:blipFill>
-                    <a:blip r:embed="rId20"/>
+                    <a:blip r:embed="rId21"/>
                     <a:stretch>
                       <a:fillRect/>
                     </a:stretch>
@@ -1841,7 +1945,7 @@
                     <pic:cNvPicPr/>
                   </pic:nvPicPr>
                   <pic:blipFill>
-                    <a:blip r:embed="rId21"/>
+                    <a:blip r:embed="rId22"/>
                     <a:stretch>
                       <a:fillRect/>
                     </a:stretch>
@@ -1883,7 +1987,15 @@
     </w:p>
     <w:p>
       <w:r>
-        <w:t xml:space="preserve">- Models: </w:t>
+        <w:t xml:space="preserve">- </w:t>
+      </w:r>
+      <w:proofErr w:type="spellStart"/>
+      <w:r>
+        <w:t>Models</w:t>
+      </w:r>
+      <w:proofErr w:type="spellEnd"/>
+      <w:r>
+        <w:t xml:space="preserve">: </w:t>
       </w:r>
       <w:r>
         <w:t>Veri tabanı</w:t>
@@ -1893,11 +2005,27 @@
       </w:r>
       <w:r>
         <w:br/>
-        <w:t>- Views: Kullanıcı arayüzü şablonları</w:t>
+        <w:t xml:space="preserve">- </w:t>
+      </w:r>
+      <w:proofErr w:type="spellStart"/>
+      <w:r>
+        <w:t>Views</w:t>
+      </w:r>
+      <w:proofErr w:type="spellEnd"/>
+      <w:r>
+        <w:t>: Kullanıcı arayüzü şablonları</w:t>
       </w:r>
       <w:r>
         <w:br/>
-        <w:t>- Controllers: İş mantığı ve veri akışı kontrolü</w:t>
+        <w:t xml:space="preserve">- </w:t>
+      </w:r>
+      <w:proofErr w:type="spellStart"/>
+      <w:r>
+        <w:t>Controllers</w:t>
+      </w:r>
+      <w:proofErr w:type="spellEnd"/>
+      <w:r>
+        <w:t>: İş mantığı ve veri akışı kontrolü</w:t>
       </w:r>
     </w:p>
     <w:p>
@@ -1911,55 +2039,157 @@
     <w:p>
       <w:r>
         <w:br/>
-        <w:t>Web_Odev/</w:t>
+      </w:r>
+      <w:proofErr w:type="spellStart"/>
+      <w:r>
+        <w:t>Web_Odev</w:t>
+      </w:r>
+      <w:proofErr w:type="spellEnd"/>
+      <w:r>
+        <w:t>/</w:t>
       </w:r>
       <w:r>
         <w:br/>
-        <w:t>├── Controllers/</w:t>
+        <w:t xml:space="preserve">├── </w:t>
+      </w:r>
+      <w:proofErr w:type="spellStart"/>
+      <w:r>
+        <w:t>Controllers</w:t>
+      </w:r>
+      <w:proofErr w:type="spellEnd"/>
+      <w:r>
+        <w:t>/</w:t>
       </w:r>
       <w:r>
         <w:br/>
-        <w:t>│   ├── AccountController.cs    (Kullanıcı işlemleri)</w:t>
+        <w:t xml:space="preserve">│   ├── </w:t>
+      </w:r>
+      <w:proofErr w:type="spellStart"/>
+      <w:r>
+        <w:t>AccountController.cs</w:t>
+      </w:r>
+      <w:proofErr w:type="spellEnd"/>
+      <w:r>
+        <w:t xml:space="preserve"> </w:t>
+      </w:r>
+      <w:proofErr w:type="gramStart"/>
+      <w:r>
+        <w:t xml:space="preserve">   (</w:t>
+      </w:r>
+      <w:proofErr w:type="gramEnd"/>
+      <w:r>
+        <w:t>Kullanıcı işlemleri)</w:t>
       </w:r>
       <w:r>
         <w:br/>
-        <w:t>│   ├── RandevusController.cs   (Randevu işlemleri)</w:t>
+        <w:t xml:space="preserve">│   ├── </w:t>
+      </w:r>
+      <w:proofErr w:type="spellStart"/>
+      <w:r>
+        <w:t>RandevusController.cs</w:t>
+      </w:r>
+      <w:proofErr w:type="spellEnd"/>
+      <w:r>
+        <w:t xml:space="preserve">   (Randevu işlemleri)</w:t>
       </w:r>
       <w:r>
         <w:br/>
-        <w:t>│   └── KullaniciController.cs  (Kullanıcı yönetimi)</w:t>
+        <w:t xml:space="preserve">│   └── </w:t>
+      </w:r>
+      <w:proofErr w:type="spellStart"/>
+      <w:r>
+        <w:t>KullaniciController.cs</w:t>
+      </w:r>
+      <w:proofErr w:type="spellEnd"/>
+      <w:r>
+        <w:t xml:space="preserve">  (Kullanıcı yönetimi)</w:t>
       </w:r>
       <w:r>
         <w:br/>
-        <w:t>├── Models/</w:t>
+        <w:t xml:space="preserve">├── </w:t>
+      </w:r>
+      <w:proofErr w:type="spellStart"/>
+      <w:r>
+        <w:t>Models</w:t>
+      </w:r>
+      <w:proofErr w:type="spellEnd"/>
+      <w:r>
+        <w:t>/</w:t>
       </w:r>
       <w:r>
         <w:br/>
-        <w:t>│   ├── Kullanici.cs</w:t>
-      </w:r>
+        <w:t xml:space="preserve">│   ├── </w:t>
+      </w:r>
+      <w:proofErr w:type="spellStart"/>
+      <w:r>
+        <w:t>Kullanici.cs</w:t>
+      </w:r>
+      <w:proofErr w:type="spellEnd"/>
       <w:r>
         <w:br/>
-        <w:t>│   ├── Calisan.cs</w:t>
-      </w:r>
+        <w:t xml:space="preserve">│   ├── </w:t>
+      </w:r>
+      <w:proofErr w:type="spellStart"/>
+      <w:r>
+        <w:t>Calisan.cs</w:t>
+      </w:r>
+      <w:proofErr w:type="spellEnd"/>
       <w:r>
         <w:br/>
-        <w:t>│   └── Randevu.cs</w:t>
-      </w:r>
+        <w:t xml:space="preserve">│   └── </w:t>
+      </w:r>
+      <w:proofErr w:type="spellStart"/>
+      <w:r>
+        <w:t>Randevu.cs</w:t>
+      </w:r>
+      <w:proofErr w:type="spellEnd"/>
       <w:r>
         <w:br/>
-        <w:t>├── Views/</w:t>
+        <w:t xml:space="preserve">├── </w:t>
+      </w:r>
+      <w:proofErr w:type="spellStart"/>
+      <w:r>
+        <w:t>Views</w:t>
+      </w:r>
+      <w:proofErr w:type="spellEnd"/>
+      <w:r>
+        <w:t>/</w:t>
       </w:r>
       <w:r>
         <w:br/>
-        <w:t>│   ├── Account/</w:t>
+        <w:t xml:space="preserve">│   ├── </w:t>
+      </w:r>
+      <w:proofErr w:type="spellStart"/>
+      <w:r>
+        <w:t>Account</w:t>
+      </w:r>
+      <w:proofErr w:type="spellEnd"/>
+      <w:r>
+        <w:t>/</w:t>
       </w:r>
       <w:r>
         <w:br/>
-        <w:t>│   ├── Randevus/</w:t>
+        <w:t xml:space="preserve">│   ├── </w:t>
+      </w:r>
+      <w:proofErr w:type="spellStart"/>
+      <w:r>
+        <w:t>Randevus</w:t>
+      </w:r>
+      <w:proofErr w:type="spellEnd"/>
+      <w:r>
+        <w:t>/</w:t>
       </w:r>
       <w:r>
         <w:br/>
-        <w:t>│   └── Shared/</w:t>
+        <w:t xml:space="preserve">│   └── </w:t>
+      </w:r>
+      <w:proofErr w:type="spellStart"/>
+      <w:r>
+        <w:t>Shared</w:t>
+      </w:r>
+      <w:proofErr w:type="spellEnd"/>
+      <w:r>
+        <w:t>/</w:t>
       </w:r>
       <w:r>
         <w:br/>
@@ -1967,8 +2197,13 @@
       </w:r>
       <w:r>
         <w:br/>
-        <w:t xml:space="preserve">    └── AppDbContext.cs</w:t>
-      </w:r>
+        <w:t xml:space="preserve">    └── </w:t>
+      </w:r>
+      <w:proofErr w:type="spellStart"/>
+      <w:r>
+        <w:t>AppDbContext.cs</w:t>
+      </w:r>
+      <w:proofErr w:type="spellEnd"/>
       <w:r>
         <w:br/>
       </w:r>
@@ -2000,16 +2235,53 @@
     </w:p>
     <w:p>
       <w:r>
-        <w:t>- Cookie tabanlı kimlik doğrulama</w:t>
+        <w:t xml:space="preserve">- </w:t>
+      </w:r>
+      <w:proofErr w:type="spellStart"/>
+      <w:r>
+        <w:t>Cookie</w:t>
+      </w:r>
+      <w:proofErr w:type="spellEnd"/>
+      <w:r>
+        <w:t xml:space="preserve"> tabanlı kimlik doğrulama</w:t>
       </w:r>
       <w:r>
         <w:br/>
-        <w:t>- Şifre hashleme (PasswordHasher kullanımı)</w:t>
+        <w:t xml:space="preserve">- Şifre </w:t>
+      </w:r>
+      <w:proofErr w:type="spellStart"/>
+      <w:r>
+        <w:t>hashleme</w:t>
+      </w:r>
+      <w:proofErr w:type="spellEnd"/>
+      <w:r>
+        <w:t xml:space="preserve"> (</w:t>
+      </w:r>
+      <w:proofErr w:type="spellStart"/>
+      <w:r>
+        <w:t>PasswordHasher</w:t>
+      </w:r>
+      <w:proofErr w:type="spellEnd"/>
+      <w:r>
+        <w:t xml:space="preserve"> kullanımı)</w:t>
       </w:r>
       <w:r>
         <w:br/>
-        <w:t>- Role-based authorization</w:t>
-      </w:r>
+        <w:t>- Role-</w:t>
+      </w:r>
+      <w:proofErr w:type="spellStart"/>
+      <w:r>
+        <w:t>based</w:t>
+      </w:r>
+      <w:proofErr w:type="spellEnd"/>
+      <w:r>
+        <w:t xml:space="preserve"> </w:t>
+      </w:r>
+      <w:proofErr w:type="spellStart"/>
+      <w:r>
+        <w:t>authorization</w:t>
+      </w:r>
+      <w:proofErr w:type="spellEnd"/>
     </w:p>
     <w:p>
       <w:pPr>
@@ -2025,9 +2297,9 @@
       <w:r>
         <w:object w:dxaOrig="9072" w:dyaOrig="740" w14:anchorId="475F8041">
           <v:shape id="_x0000_i1029" type="#_x0000_t75" style="width:453.6pt;height:37pt" o:ole="">
-            <v:imagedata r:id="rId22" o:title=""/>
+            <v:imagedata r:id="rId23" o:title=""/>
           </v:shape>
-          <o:OLEObject Type="Embed" ProgID="Word.OpenDocumentText.12" ShapeID="_x0000_i1029" DrawAspect="Content" ObjectID="_1796847567" r:id="rId23"/>
+          <o:OLEObject Type="Embed" ProgID="Word.OpenDocumentText.12" ShapeID="_x0000_i1029" DrawAspect="Content" ObjectID="_1796848840" r:id="rId24"/>
         </w:object>
       </w:r>
       <w:r>
@@ -14146,10 +14418,29 @@
 </file>
 
 <file path=customXml/item1.xml><?xml version="1.0" encoding="utf-8"?>
+<CoverPageProperties xmlns="http://schemas.microsoft.com/office/2006/coverPageProps">
+  <PublishDate/>
+  <Abstract/>
+  <CompanyAddress>https://github.com/ozan2003/Web_Odev</CompanyAddress>
+  <CompanyPhone/>
+  <CompanyFax/>
+  <CompanyEmail/>
+</CoverPageProperties>
+</file>
+
+<file path=customXml/item2.xml><?xml version="1.0" encoding="utf-8"?>
 <b:Sources xmlns:b="http://schemas.openxmlformats.org/officeDocument/2006/bibliography" xmlns="http://schemas.openxmlformats.org/officeDocument/2006/bibliography" SelectedStyle="/APA.XSL" StyleName="APA"/>
 </file>
 
 <file path=customXml/itemProps1.xml><?xml version="1.0" encoding="utf-8"?>
+<ds:datastoreItem xmlns:ds="http://schemas.openxmlformats.org/officeDocument/2006/customXml" ds:itemID="{55AF091B-3C7A-41E3-B477-F2FDAA23CFDA}">
+  <ds:schemaRefs>
+    <ds:schemaRef ds:uri="http://schemas.microsoft.com/office/2006/coverPageProps"/>
+  </ds:schemaRefs>
+</ds:datastoreItem>
+</file>
+
+<file path=customXml/itemProps2.xml><?xml version="1.0" encoding="utf-8"?>
 <ds:datastoreItem xmlns:ds="http://schemas.openxmlformats.org/officeDocument/2006/customXml" ds:itemID="{EF278816-EC6F-A645-907D-7F25AECB1D4A}">
   <ds:schemaRefs>
     <ds:schemaRef ds:uri="http://schemas.openxmlformats.org/officeDocument/2006/bibliography"/>

</xml_diff>